<commit_message>
fixing student version of ideology and adding ggplot fixes
</commit_message>
<xml_diff>
--- a/day_2/cces_2016_codebook.docx
+++ b/day_2/cces_2016_codebook.docx
@@ -337,10 +337,7 @@
     </w:p>
     <w:p>
       <w:r>
-        <w:t>3 Some coll</w:t>
-      </w:r>
-      <w:r>
-        <w:t xml:space="preserve">ege </w:t>
+        <w:t xml:space="preserve">3 Some college </w:t>
       </w:r>
     </w:p>
     <w:p>
@@ -422,19 +419,7 @@
         <w:rPr>
           <w:b/>
         </w:rPr>
-        <w:t>P</w:t>
-      </w:r>
-      <w:r>
-        <w:rPr>
-          <w:b/>
-        </w:rPr>
-        <w:t>artyid</w:t>
-      </w:r>
-      <w:r>
-        <w:rPr>
-          <w:b/>
-        </w:rPr>
-        <w:t>_3</w:t>
+        <w:t>Partyid_3</w:t>
       </w:r>
     </w:p>
     <w:p>

</xml_diff>